<commit_message>
Added procfile for heroku and edited the manual
</commit_message>
<xml_diff>
--- a/Manual and How it works.docx
+++ b/Manual and How it works.docx
@@ -141,21 +141,7 @@
         <w:rPr>
           <w:lang w:val="en-US"/>
         </w:rPr>
-        <w:t xml:space="preserve">Users can Navigate to the link of the News by clicking on the “Link” in the </w:t>
-      </w:r>
-      <w:proofErr w:type="spellStart"/>
-      <w:r>
-        <w:rPr>
-          <w:lang w:val="en-US"/>
-        </w:rPr>
-        <w:t>Url</w:t>
-      </w:r>
-      <w:proofErr w:type="spellEnd"/>
-      <w:r>
-        <w:rPr>
-          <w:lang w:val="en-US"/>
-        </w:rPr>
-        <w:t xml:space="preserve"> column</w:t>
+        <w:t>Users can Navigate to the link of the News by clicking on the “Link” in the Url column</w:t>
       </w:r>
     </w:p>
     <w:p>
@@ -191,7 +177,7 @@
         <w:rPr>
           <w:lang w:val="en-US"/>
         </w:rPr>
-        <w:t xml:space="preserve">Users only see the </w:t>
+        <w:t xml:space="preserve">Users only see </w:t>
       </w:r>
       <w:r>
         <w:rPr>
@@ -203,7 +189,19 @@
         <w:rPr>
           <w:lang w:val="en-US"/>
         </w:rPr>
-        <w:t xml:space="preserve"> News per page and can Navigate to other pages by clicking the “Next” icon at the bottom</w:t>
+        <w:t xml:space="preserve"> News </w:t>
+      </w:r>
+      <w:r>
+        <w:rPr>
+          <w:lang w:val="en-US"/>
+        </w:rPr>
+        <w:t xml:space="preserve">item </w:t>
+      </w:r>
+      <w:r>
+        <w:rPr>
+          <w:lang w:val="en-US"/>
+        </w:rPr>
+        <w:t>per page and can Navigate to other pages by clicking the “Next” icon at the bottom</w:t>
       </w:r>
     </w:p>
     <w:p>
@@ -262,21 +260,7 @@
         <w:rPr>
           <w:lang w:val="en-US"/>
         </w:rPr>
-        <w:t xml:space="preserve">Django rest framework was used to create and test the API view because of the lovely </w:t>
-      </w:r>
-      <w:proofErr w:type="spellStart"/>
-      <w:r>
-        <w:rPr>
-          <w:lang w:val="en-US"/>
-        </w:rPr>
-        <w:t>browseable</w:t>
-      </w:r>
-      <w:proofErr w:type="spellEnd"/>
-      <w:r>
-        <w:rPr>
-          <w:lang w:val="en-US"/>
-        </w:rPr>
-        <w:t xml:space="preserve"> API view it provides.</w:t>
+        <w:t>Django rest framework was used to create and test the API view because of the lovely browseable API view it provides.</w:t>
       </w:r>
     </w:p>
     <w:p>
@@ -302,19 +286,11 @@
         </w:rPr>
         <w:t xml:space="preserve">(GET, POST, DELETE, </w:t>
       </w:r>
-      <w:proofErr w:type="gramStart"/>
-      <w:r>
-        <w:rPr>
-          <w:lang w:val="en-US"/>
-        </w:rPr>
-        <w:t>UPDATE</w:t>
-      </w:r>
-      <w:proofErr w:type="gramEnd"/>
-      <w:r>
-        <w:rPr>
-          <w:lang w:val="en-US"/>
-        </w:rPr>
-        <w:t>) are allowed for both the News and comment models.</w:t>
+      <w:r>
+        <w:rPr>
+          <w:lang w:val="en-US"/>
+        </w:rPr>
+        <w:t>UPDATE) are allowed for both the News and comment models.</w:t>
       </w:r>
       <w:r>
         <w:rPr>
@@ -340,317 +316,217 @@
         </w:rPr>
         <w:t>The API made use of Nested Routers between the News and Comment models. For each News id, all the comments associated with it can be seen, also, new comments can be added, edited or deleted with the exception of those from Hacker News</w:t>
       </w:r>
-    </w:p>
-    <w:p>
-      <w:pPr>
-        <w:rPr>
-          <w:b/>
-          <w:u w:val="single"/>
-          <w:lang w:val="en-US"/>
-        </w:rPr>
-      </w:pPr>
-      <w:r>
-        <w:rPr>
-          <w:b/>
-          <w:u w:val="single"/>
-          <w:lang w:val="en-US"/>
-        </w:rPr>
-        <w:t>HOW TO RUN</w:t>
-      </w:r>
-    </w:p>
-    <w:p>
-      <w:pPr>
-        <w:pStyle w:val="ListParagraph"/>
-        <w:numPr>
-          <w:ilvl w:val="0"/>
-          <w:numId w:val="2"/>
-        </w:numPr>
-        <w:rPr>
-          <w:b/>
-          <w:u w:val="single"/>
-          <w:lang w:val="en-US"/>
-        </w:rPr>
-      </w:pPr>
-      <w:r>
-        <w:rPr>
-          <w:lang w:val="en-US"/>
-        </w:rPr>
-        <w:t>Unzip the folder</w:t>
-      </w:r>
-    </w:p>
-    <w:p>
-      <w:pPr>
-        <w:pStyle w:val="ListParagraph"/>
-        <w:numPr>
-          <w:ilvl w:val="0"/>
-          <w:numId w:val="2"/>
-        </w:numPr>
-        <w:rPr>
-          <w:b/>
-          <w:u w:val="single"/>
-          <w:lang w:val="en-US"/>
-        </w:rPr>
-      </w:pPr>
-      <w:r>
-        <w:rPr>
-          <w:lang w:val="en-US"/>
-        </w:rPr>
-        <w:t xml:space="preserve">Navigate to </w:t>
-      </w:r>
-      <w:proofErr w:type="spellStart"/>
-      <w:r>
-        <w:rPr>
-          <w:lang w:val="en-US"/>
-        </w:rPr>
-        <w:t>venv</w:t>
-      </w:r>
-      <w:proofErr w:type="spellEnd"/>
-      <w:r>
-        <w:rPr>
-          <w:lang w:val="en-US"/>
-        </w:rPr>
-        <w:t>&gt;</w:t>
-      </w:r>
-      <w:proofErr w:type="spellStart"/>
-      <w:r>
-        <w:rPr>
-          <w:lang w:val="en-US"/>
-        </w:rPr>
-        <w:t>pyvenv.cfg</w:t>
-      </w:r>
-      <w:proofErr w:type="spellEnd"/>
-    </w:p>
-    <w:p>
-      <w:pPr>
-        <w:pStyle w:val="ListParagraph"/>
-        <w:numPr>
-          <w:ilvl w:val="0"/>
-          <w:numId w:val="2"/>
-        </w:numPr>
-        <w:rPr>
-          <w:b/>
-          <w:u w:val="single"/>
-          <w:lang w:val="en-US"/>
-        </w:rPr>
-      </w:pPr>
-      <w:r>
-        <w:rPr>
-          <w:lang w:val="en-US"/>
-        </w:rPr>
-        <w:t>Replace the home variable path to be the path of the python executable on your system</w:t>
-      </w:r>
-    </w:p>
-    <w:p>
-      <w:pPr>
-        <w:pStyle w:val="ListParagraph"/>
-        <w:numPr>
-          <w:ilvl w:val="0"/>
-          <w:numId w:val="2"/>
-        </w:numPr>
-        <w:rPr>
-          <w:b/>
-          <w:u w:val="single"/>
-          <w:lang w:val="en-US"/>
-        </w:rPr>
-      </w:pPr>
-      <w:r>
-        <w:rPr>
-          <w:lang w:val="en-US"/>
-        </w:rPr>
-        <w:t xml:space="preserve">Activate the virtual environment by navigating to </w:t>
-      </w:r>
-      <w:proofErr w:type="spellStart"/>
-      <w:r>
-        <w:rPr>
-          <w:lang w:val="en-US"/>
-        </w:rPr>
-        <w:t>venv</w:t>
-      </w:r>
-      <w:proofErr w:type="spellEnd"/>
-      <w:r>
-        <w:rPr>
-          <w:lang w:val="en-US"/>
-        </w:rPr>
-        <w:t>&gt;Scripts&gt;Activate.ps1</w:t>
-      </w:r>
-    </w:p>
-    <w:p>
-      <w:pPr>
-        <w:pStyle w:val="ListParagraph"/>
-        <w:numPr>
-          <w:ilvl w:val="0"/>
-          <w:numId w:val="2"/>
-        </w:numPr>
-        <w:rPr>
-          <w:b/>
-          <w:u w:val="single"/>
-          <w:lang w:val="en-US"/>
-        </w:rPr>
-      </w:pPr>
-      <w:r>
-        <w:rPr>
-          <w:lang w:val="en-US"/>
-        </w:rPr>
-        <w:t xml:space="preserve">Run  </w:t>
-      </w:r>
-      <w:proofErr w:type="spellStart"/>
-      <w:r>
-        <w:rPr>
-          <w:lang w:val="en-US"/>
-        </w:rPr>
-        <w:t>py</w:t>
-      </w:r>
-      <w:proofErr w:type="spellEnd"/>
-      <w:r>
-        <w:rPr>
-          <w:lang w:val="en-US"/>
-        </w:rPr>
-        <w:t xml:space="preserve"> manage.py </w:t>
-      </w:r>
-      <w:proofErr w:type="spellStart"/>
-      <w:r>
-        <w:rPr>
-          <w:lang w:val="en-US"/>
-        </w:rPr>
-        <w:t>runserver</w:t>
-      </w:r>
-      <w:proofErr w:type="spellEnd"/>
-      <w:r>
-        <w:rPr>
-          <w:lang w:val="en-US"/>
-        </w:rPr>
-        <w:t xml:space="preserve"> </w:t>
-      </w:r>
-    </w:p>
-    <w:p>
-      <w:pPr>
-        <w:pStyle w:val="ListParagraph"/>
-        <w:numPr>
-          <w:ilvl w:val="0"/>
-          <w:numId w:val="2"/>
-        </w:numPr>
-        <w:rPr>
-          <w:b/>
-          <w:u w:val="single"/>
-          <w:lang w:val="en-US"/>
-        </w:rPr>
-      </w:pPr>
-      <w:r>
-        <w:rPr>
-          <w:lang w:val="en-US"/>
-        </w:rPr>
-        <w:t xml:space="preserve">The scheduled job begins to run in the background updating the </w:t>
-      </w:r>
-      <w:proofErr w:type="spellStart"/>
-      <w:r>
-        <w:rPr>
-          <w:lang w:val="en-US"/>
-        </w:rPr>
-        <w:t>databse</w:t>
-      </w:r>
-      <w:proofErr w:type="spellEnd"/>
-      <w:r>
-        <w:rPr>
-          <w:lang w:val="en-US"/>
-        </w:rPr>
-        <w:t xml:space="preserve"> till you close the server powering it</w:t>
-      </w:r>
-    </w:p>
-    <w:p>
-      <w:pPr>
-        <w:pStyle w:val="ListParagraph"/>
-        <w:numPr>
-          <w:ilvl w:val="0"/>
-          <w:numId w:val="2"/>
-        </w:numPr>
-        <w:rPr>
-          <w:b/>
-          <w:u w:val="single"/>
-          <w:lang w:val="en-US"/>
-        </w:rPr>
-      </w:pPr>
-      <w:r>
-        <w:rPr>
-          <w:lang w:val="en-US"/>
-        </w:rPr>
-        <w:t>Navigate the web app as you please.</w:t>
-      </w:r>
-    </w:p>
-    <w:p>
-      <w:pPr>
-        <w:rPr>
-          <w:b/>
-          <w:u w:val="single"/>
-          <w:lang w:val="en-US"/>
-        </w:rPr>
-      </w:pPr>
-    </w:p>
-    <w:p>
-      <w:pPr>
-        <w:rPr>
-          <w:b/>
-          <w:u w:val="single"/>
-          <w:lang w:val="en-US"/>
-        </w:rPr>
-      </w:pPr>
-      <w:r>
-        <w:rPr>
-          <w:b/>
-          <w:u w:val="single"/>
-          <w:lang w:val="en-US"/>
-        </w:rPr>
-        <w:t>HOW TO NAVIGATE THE APP</w:t>
-      </w:r>
-    </w:p>
-    <w:p>
-      <w:pPr>
-        <w:pStyle w:val="ListParagraph"/>
-        <w:numPr>
-          <w:ilvl w:val="0"/>
-          <w:numId w:val="3"/>
-        </w:numPr>
-        <w:rPr>
-          <w:b/>
-          <w:u w:val="single"/>
-          <w:lang w:val="en-US"/>
-        </w:rPr>
-      </w:pPr>
-      <w:r>
-        <w:rPr>
-          <w:lang w:val="en-US"/>
-        </w:rPr>
-        <w:t xml:space="preserve">After running </w:t>
-      </w:r>
-      <w:proofErr w:type="spellStart"/>
-      <w:r>
-        <w:rPr>
-          <w:lang w:val="en-US"/>
-        </w:rPr>
-        <w:t>py</w:t>
-      </w:r>
-      <w:proofErr w:type="spellEnd"/>
-      <w:r>
-        <w:rPr>
-          <w:lang w:val="en-US"/>
-        </w:rPr>
-        <w:t xml:space="preserve"> manage.py </w:t>
-      </w:r>
-      <w:proofErr w:type="spellStart"/>
-      <w:r>
-        <w:rPr>
-          <w:lang w:val="en-US"/>
-        </w:rPr>
-        <w:t>runserver</w:t>
-      </w:r>
-      <w:proofErr w:type="spellEnd"/>
-      <w:r>
-        <w:rPr>
-          <w:lang w:val="en-US"/>
-        </w:rPr>
-        <w:t>, Click on the News List icon at the top right to view the list of Latest News</w:t>
+      <w:r>
+        <w:rPr>
+          <w:lang w:val="en-US"/>
+        </w:rPr>
+        <w:t xml:space="preserve"> or user upload</w:t>
       </w:r>
       <w:bookmarkStart w:id="0" w:name="_GoBack"/>
       <w:bookmarkEnd w:id="0"/>
+    </w:p>
+    <w:p>
+      <w:pPr>
+        <w:rPr>
+          <w:b/>
+          <w:u w:val="single"/>
+          <w:lang w:val="en-US"/>
+        </w:rPr>
+      </w:pPr>
+      <w:r>
+        <w:rPr>
+          <w:b/>
+          <w:u w:val="single"/>
+          <w:lang w:val="en-US"/>
+        </w:rPr>
+        <w:t>HOW TO RUN</w:t>
+      </w:r>
+    </w:p>
+    <w:p>
+      <w:pPr>
+        <w:pStyle w:val="ListParagraph"/>
+        <w:numPr>
+          <w:ilvl w:val="0"/>
+          <w:numId w:val="2"/>
+        </w:numPr>
+        <w:rPr>
+          <w:b/>
+          <w:u w:val="single"/>
+          <w:lang w:val="en-US"/>
+        </w:rPr>
+      </w:pPr>
+      <w:r>
+        <w:rPr>
+          <w:lang w:val="en-US"/>
+        </w:rPr>
+        <w:t>Unzip the folder</w:t>
+      </w:r>
+    </w:p>
+    <w:p>
+      <w:pPr>
+        <w:pStyle w:val="ListParagraph"/>
+        <w:numPr>
+          <w:ilvl w:val="0"/>
+          <w:numId w:val="2"/>
+        </w:numPr>
+        <w:rPr>
+          <w:b/>
+          <w:u w:val="single"/>
+          <w:lang w:val="en-US"/>
+        </w:rPr>
+      </w:pPr>
+      <w:r>
+        <w:rPr>
+          <w:lang w:val="en-US"/>
+        </w:rPr>
+        <w:t>Navigate to venv&gt;pyvenv.cfg</w:t>
+      </w:r>
+    </w:p>
+    <w:p>
+      <w:pPr>
+        <w:pStyle w:val="ListParagraph"/>
+        <w:numPr>
+          <w:ilvl w:val="0"/>
+          <w:numId w:val="2"/>
+        </w:numPr>
+        <w:rPr>
+          <w:b/>
+          <w:u w:val="single"/>
+          <w:lang w:val="en-US"/>
+        </w:rPr>
+      </w:pPr>
+      <w:r>
+        <w:rPr>
+          <w:lang w:val="en-US"/>
+        </w:rPr>
+        <w:t>Replace the home variable path to be the path of the python executable on your system</w:t>
+      </w:r>
+    </w:p>
+    <w:p>
+      <w:pPr>
+        <w:pStyle w:val="ListParagraph"/>
+        <w:numPr>
+          <w:ilvl w:val="0"/>
+          <w:numId w:val="2"/>
+        </w:numPr>
+        <w:rPr>
+          <w:b/>
+          <w:u w:val="single"/>
+          <w:lang w:val="en-US"/>
+        </w:rPr>
+      </w:pPr>
+      <w:r>
+        <w:rPr>
+          <w:lang w:val="en-US"/>
+        </w:rPr>
+        <w:t>Activate the virtual environment by navigating to venv&gt;Scripts&gt;Activate.ps1</w:t>
+      </w:r>
+    </w:p>
+    <w:p>
+      <w:pPr>
+        <w:pStyle w:val="ListParagraph"/>
+        <w:numPr>
+          <w:ilvl w:val="0"/>
+          <w:numId w:val="2"/>
+        </w:numPr>
+        <w:rPr>
+          <w:b/>
+          <w:u w:val="single"/>
+          <w:lang w:val="en-US"/>
+        </w:rPr>
+      </w:pPr>
+      <w:r>
+        <w:rPr>
+          <w:lang w:val="en-US"/>
+        </w:rPr>
+        <w:t xml:space="preserve">Run  py manage.py runserver </w:t>
+      </w:r>
+    </w:p>
+    <w:p>
+      <w:pPr>
+        <w:pStyle w:val="ListParagraph"/>
+        <w:numPr>
+          <w:ilvl w:val="0"/>
+          <w:numId w:val="2"/>
+        </w:numPr>
+        <w:rPr>
+          <w:b/>
+          <w:u w:val="single"/>
+          <w:lang w:val="en-US"/>
+        </w:rPr>
+      </w:pPr>
+      <w:r>
+        <w:rPr>
+          <w:lang w:val="en-US"/>
+        </w:rPr>
+        <w:t>The scheduled job begins to run in the background updating the databse till you close the server powering it</w:t>
+      </w:r>
+    </w:p>
+    <w:p>
+      <w:pPr>
+        <w:pStyle w:val="ListParagraph"/>
+        <w:numPr>
+          <w:ilvl w:val="0"/>
+          <w:numId w:val="2"/>
+        </w:numPr>
+        <w:rPr>
+          <w:b/>
+          <w:u w:val="single"/>
+          <w:lang w:val="en-US"/>
+        </w:rPr>
+      </w:pPr>
+      <w:r>
+        <w:rPr>
+          <w:lang w:val="en-US"/>
+        </w:rPr>
+        <w:t>Navigate the web app as you please.</w:t>
+      </w:r>
+    </w:p>
+    <w:p>
+      <w:pPr>
+        <w:rPr>
+          <w:b/>
+          <w:u w:val="single"/>
+          <w:lang w:val="en-US"/>
+        </w:rPr>
+      </w:pPr>
+    </w:p>
+    <w:p>
+      <w:pPr>
+        <w:rPr>
+          <w:b/>
+          <w:u w:val="single"/>
+          <w:lang w:val="en-US"/>
+        </w:rPr>
+      </w:pPr>
+      <w:r>
+        <w:rPr>
+          <w:b/>
+          <w:u w:val="single"/>
+          <w:lang w:val="en-US"/>
+        </w:rPr>
+        <w:t>HOW TO NAVIGATE THE APP</w:t>
+      </w:r>
+    </w:p>
+    <w:p>
+      <w:pPr>
+        <w:pStyle w:val="ListParagraph"/>
+        <w:numPr>
+          <w:ilvl w:val="0"/>
+          <w:numId w:val="3"/>
+        </w:numPr>
+        <w:rPr>
+          <w:b/>
+          <w:u w:val="single"/>
+          <w:lang w:val="en-US"/>
+        </w:rPr>
+      </w:pPr>
+      <w:r>
+        <w:rPr>
+          <w:lang w:val="en-US"/>
+        </w:rPr>
+        <w:t>After running py manage.py runserver, Click on the News List icon at the top right to view the list of Latest News</w:t>
+      </w:r>
     </w:p>
     <w:p>
       <w:pPr>
@@ -728,21 +604,7 @@
         <w:rPr>
           <w:lang w:val="en-US"/>
         </w:rPr>
-        <w:t xml:space="preserve">  .The app was deployed to this </w:t>
-      </w:r>
-      <w:proofErr w:type="spellStart"/>
-      <w:r>
-        <w:rPr>
-          <w:lang w:val="en-US"/>
-        </w:rPr>
-        <w:t>url</w:t>
-      </w:r>
-      <w:proofErr w:type="spellEnd"/>
-      <w:r>
-        <w:rPr>
-          <w:lang w:val="en-US"/>
-        </w:rPr>
-        <w:t xml:space="preserve"> so you can see it live</w:t>
+        <w:t xml:space="preserve">  .The app was deployed to this url so you can see it live</w:t>
       </w:r>
       <w:r>
         <w:rPr>

</xml_diff>